<commit_message>
Binary Search tree exercises java
finished from tree data structures exercises
</commit_message>
<xml_diff>
--- a/Data Structures/#07.Tree Data Structures Exercises/Data-Strucutres-Basic-Trees-And-Binary-Search-Trees-Exercises.docx
+++ b/Data Structures/#07.Tree Data Structures Exercises/Data-Strucutres-Basic-Trees-And-Binary-Search-Trees-Exercises.docx
@@ -1,10 +1,10 @@
 
 <file path=word/document.xml><?xml version="1.0" encoding="utf-8"?>
-<w:document xmlns:wpc="http://schemas.microsoft.com/office/word/2010/wordprocessingCanvas" xmlns:cx="http://schemas.microsoft.com/office/drawing/2014/chartex" xmlns:cx1="http://schemas.microsoft.com/office/drawing/2015/9/8/chartex" xmlns:mc="http://schemas.openxmlformats.org/markup-compatibility/2006" xmlns:o="urn:schemas-microsoft-com:office:office" xmlns:r="http://schemas.openxmlformats.org/officeDocument/2006/relationships" xmlns:m="http://schemas.openxmlformats.org/officeDocument/2006/math" xmlns:v="urn:schemas-microsoft-com:vml" xmlns:wp14="http://schemas.microsoft.com/office/word/2010/wordprocessingDrawing" xmlns:wp="http://schemas.openxmlformats.org/drawingml/2006/wordprocessingDrawing" xmlns:w10="urn:schemas-microsoft-com:office:word" xmlns:w="http://schemas.openxmlformats.org/wordprocessingml/2006/main" xmlns:w14="http://schemas.microsoft.com/office/word/2010/wordml" xmlns:w15="http://schemas.microsoft.com/office/word/2012/wordml" xmlns:w16se="http://schemas.microsoft.com/office/word/2015/wordml/symex" xmlns:wpg="http://schemas.microsoft.com/office/word/2010/wordprocessingGroup" xmlns:wpi="http://schemas.microsoft.com/office/word/2010/wordprocessingInk" xmlns:wne="http://schemas.microsoft.com/office/word/2006/wordml" xmlns:wps="http://schemas.microsoft.com/office/word/2010/wordprocessingShape" mc:Ignorable="w14 w15 w16se wp14">
+<w:document xmlns:wpc="http://schemas.microsoft.com/office/word/2010/wordprocessingCanvas" xmlns:cx="http://schemas.microsoft.com/office/drawing/2014/chartex" xmlns:mc="http://schemas.openxmlformats.org/markup-compatibility/2006" xmlns:o="urn:schemas-microsoft-com:office:office" xmlns:r="http://schemas.openxmlformats.org/officeDocument/2006/relationships" xmlns:m="http://schemas.openxmlformats.org/officeDocument/2006/math" xmlns:v="urn:schemas-microsoft-com:vml" xmlns:wp14="http://schemas.microsoft.com/office/word/2010/wordprocessingDrawing" xmlns:wp="http://schemas.openxmlformats.org/drawingml/2006/wordprocessingDrawing" xmlns:w10="urn:schemas-microsoft-com:office:word" xmlns:w="http://schemas.openxmlformats.org/wordprocessingml/2006/main" xmlns:w14="http://schemas.microsoft.com/office/word/2010/wordml" xmlns:w15="http://schemas.microsoft.com/office/word/2012/wordml" xmlns:w16se="http://schemas.microsoft.com/office/word/2015/wordml/symex" xmlns:wpg="http://schemas.microsoft.com/office/word/2010/wordprocessingGroup" xmlns:wpi="http://schemas.microsoft.com/office/word/2010/wordprocessingInk" xmlns:wne="http://schemas.microsoft.com/office/word/2006/wordml" xmlns:wps="http://schemas.microsoft.com/office/word/2010/wordprocessingShape" mc:Ignorable="w14 w15 w16se wp14">
   <w:body>
     <w:p>
       <w:pPr>
-        <w:pStyle w:val="Heading1"/>
+        <w:pStyle w:val="1"/>
         <w:jc w:val="center"/>
       </w:pPr>
       <w:bookmarkStart w:id="0" w:name="_Hlk483563042"/>
@@ -36,7 +36,7 @@
       <w:hyperlink r:id="rId5" w:history="1">
         <w:r>
           <w:rPr>
-            <w:rStyle w:val="Hyperlink"/>
+            <w:rStyle w:val="a3"/>
             <w:noProof/>
           </w:rPr>
           <w:t>"Data Structures" course @ Software University</w:t>
@@ -48,7 +48,7 @@
     </w:p>
     <w:p>
       <w:pPr>
-        <w:pStyle w:val="Heading2"/>
+        <w:pStyle w:val="2"/>
         <w:numPr>
           <w:ilvl w:val="0"/>
           <w:numId w:val="2"/>
@@ -92,7 +92,7 @@
     </w:p>
     <w:tbl>
       <w:tblPr>
-        <w:tblStyle w:val="TableGrid"/>
+        <w:tblStyle w:val="a4"/>
         <w:tblW w:w="0" w:type="auto"/>
         <w:tblInd w:w="108" w:type="dxa"/>
         <w:tblCellMar>
@@ -830,7 +830,7 @@
     <w:p/>
     <w:p>
       <w:pPr>
-        <w:pStyle w:val="Heading2"/>
+        <w:pStyle w:val="2"/>
         <w:numPr>
           <w:ilvl w:val="0"/>
           <w:numId w:val="2"/>
@@ -865,7 +865,7 @@
     </w:p>
     <w:tbl>
       <w:tblPr>
-        <w:tblStyle w:val="TableGrid"/>
+        <w:tblStyle w:val="a4"/>
         <w:tblW w:w="0" w:type="auto"/>
         <w:tblInd w:w="108" w:type="dxa"/>
         <w:tblLayout w:type="fixed"/>
@@ -1224,7 +1224,7 @@
       </w:pPr>
       <w:r>
         <w:rPr>
-          <w:rStyle w:val="Heading3Char"/>
+          <w:rStyle w:val="30"/>
           <w:lang w:val="en-GB"/>
         </w:rPr>
         <w:t>Hints</w:t>
@@ -1876,7 +1876,7 @@
     </w:p>
     <w:p>
       <w:pPr>
-        <w:pStyle w:val="Heading2"/>
+        <w:pStyle w:val="2"/>
         <w:numPr>
           <w:ilvl w:val="0"/>
           <w:numId w:val="2"/>
@@ -1911,7 +1911,7 @@
     </w:p>
     <w:tbl>
       <w:tblPr>
-        <w:tblStyle w:val="TableGrid"/>
+        <w:tblStyle w:val="a4"/>
         <w:tblW w:w="0" w:type="auto"/>
         <w:tblInd w:w="108" w:type="dxa"/>
         <w:tblLayout w:type="fixed"/>
@@ -2382,7 +2382,7 @@
       </w:pPr>
       <w:r>
         <w:rPr>
-          <w:rStyle w:val="Heading3Char"/>
+          <w:rStyle w:val="30"/>
           <w:lang w:val="en-GB"/>
         </w:rPr>
         <w:lastRenderedPageBreak/>
@@ -2399,7 +2399,7 @@
     </w:p>
     <w:p>
       <w:pPr>
-        <w:pStyle w:val="Heading2"/>
+        <w:pStyle w:val="2"/>
         <w:numPr>
           <w:ilvl w:val="0"/>
           <w:numId w:val="2"/>
@@ -2434,7 +2434,7 @@
     </w:p>
     <w:tbl>
       <w:tblPr>
-        <w:tblStyle w:val="TableGrid"/>
+        <w:tblStyle w:val="a4"/>
         <w:tblW w:w="0" w:type="auto"/>
         <w:tblInd w:w="108" w:type="dxa"/>
         <w:tblCellMar>
@@ -2792,7 +2792,7 @@
       </w:pPr>
       <w:r>
         <w:rPr>
-          <w:rStyle w:val="Heading3Char"/>
+          <w:rStyle w:val="30"/>
           <w:lang w:val="en-GB"/>
         </w:rPr>
         <w:t>Hints</w:t>
@@ -2808,7 +2808,7 @@
     </w:p>
     <w:p>
       <w:pPr>
-        <w:pStyle w:val="Heading2"/>
+        <w:pStyle w:val="2"/>
         <w:numPr>
           <w:ilvl w:val="0"/>
           <w:numId w:val="2"/>
@@ -2843,7 +2843,7 @@
     </w:p>
     <w:tbl>
       <w:tblPr>
-        <w:tblStyle w:val="TableGrid"/>
+        <w:tblStyle w:val="a4"/>
         <w:tblW w:w="0" w:type="auto"/>
         <w:tblInd w:w="108" w:type="dxa"/>
         <w:tblCellMar>
@@ -3202,7 +3202,7 @@
       </w:pPr>
       <w:r>
         <w:rPr>
-          <w:rStyle w:val="Heading3Char"/>
+          <w:rStyle w:val="30"/>
           <w:lang w:val="en-GB"/>
         </w:rPr>
         <w:t>Hints</w:t>
@@ -3275,7 +3275,7 @@
     </w:p>
     <w:p>
       <w:pPr>
-        <w:pStyle w:val="Heading2"/>
+        <w:pStyle w:val="2"/>
         <w:numPr>
           <w:ilvl w:val="0"/>
           <w:numId w:val="2"/>
@@ -3308,7 +3308,7 @@
     </w:p>
     <w:tbl>
       <w:tblPr>
-        <w:tblStyle w:val="TableGrid"/>
+        <w:tblStyle w:val="a4"/>
         <w:tblW w:w="0" w:type="auto"/>
         <w:tblInd w:w="108" w:type="dxa"/>
         <w:tblCellMar>
@@ -3678,7 +3678,7 @@
     </w:p>
     <w:p>
       <w:pPr>
-        <w:pStyle w:val="Heading2"/>
+        <w:pStyle w:val="2"/>
         <w:numPr>
           <w:ilvl w:val="0"/>
           <w:numId w:val="2"/>
@@ -3723,7 +3723,7 @@
     </w:p>
     <w:tbl>
       <w:tblPr>
-        <w:tblStyle w:val="TableGrid"/>
+        <w:tblStyle w:val="a4"/>
         <w:tblW w:w="0" w:type="auto"/>
         <w:tblInd w:w="108" w:type="dxa"/>
         <w:tblCellMar>
@@ -4079,7 +4079,7 @@
     </w:p>
     <w:p>
       <w:pPr>
-        <w:pStyle w:val="Heading2"/>
+        <w:pStyle w:val="2"/>
         <w:numPr>
           <w:ilvl w:val="0"/>
           <w:numId w:val="2"/>
@@ -4114,7 +4114,7 @@
     </w:p>
     <w:tbl>
       <w:tblPr>
-        <w:tblStyle w:val="TableGrid"/>
+        <w:tblStyle w:val="a4"/>
         <w:tblW w:w="0" w:type="auto"/>
         <w:tblInd w:w="108" w:type="dxa"/>
         <w:tblCellMar>
@@ -4507,7 +4507,7 @@
     </w:tbl>
     <w:p>
       <w:pPr>
-        <w:pStyle w:val="Heading2"/>
+        <w:pStyle w:val="2"/>
         <w:numPr>
           <w:ilvl w:val="0"/>
           <w:numId w:val="2"/>
@@ -4551,7 +4551,7 @@
     </w:p>
     <w:tbl>
       <w:tblPr>
-        <w:tblStyle w:val="TableGrid"/>
+        <w:tblStyle w:val="a4"/>
         <w:tblW w:w="0" w:type="auto"/>
         <w:tblInd w:w="108" w:type="dxa"/>
         <w:tblCellMar>
@@ -4942,7 +4942,7 @@
     </w:p>
     <w:p>
       <w:pPr>
-        <w:pStyle w:val="Heading1"/>
+        <w:pStyle w:val="1"/>
         <w:jc w:val="center"/>
         <w:rPr>
           <w:lang w:val="bg-BG"/>
@@ -4981,7 +4981,7 @@
       <w:hyperlink r:id="rId15" w:history="1">
         <w:r>
           <w:rPr>
-            <w:rStyle w:val="Hyperlink"/>
+            <w:rStyle w:val="a3"/>
             <w:noProof/>
           </w:rPr>
           <w:t>"Data Structures" course @ Software University</w:t>
@@ -5011,17 +5011,9 @@
       <w:hyperlink r:id="rId16" w:history="1">
         <w:r>
           <w:rPr>
-            <w:rStyle w:val="Hyperlink"/>
+            <w:rStyle w:val="a3"/>
           </w:rPr>
-          <w:t>https://judge.softuni.bg/</w:t>
-        </w:r>
-        <w:bookmarkStart w:id="1" w:name="_GoBack"/>
-        <w:bookmarkEnd w:id="1"/>
-        <w:r>
-          <w:rPr>
-            <w:rStyle w:val="Hyperlink"/>
-          </w:rPr>
-          <w:t>Contests/604/Binary-Search-Trees-CSharp-Exercise</w:t>
+          <w:t>https://judge.softuni.bg/Contests/604/Binary-Search-Trees-CSharp-Exercise</w:t>
         </w:r>
       </w:hyperlink>
       <w:r>
@@ -5048,7 +5040,7 @@
       <w:hyperlink r:id="rId17" w:history="1">
         <w:r>
           <w:rPr>
-            <w:rStyle w:val="Hyperlink"/>
+            <w:rStyle w:val="a3"/>
           </w:rPr>
           <w:t>https://judge.softuni.bg/Contests/607/Binary-Search-Trees-Java-Exercise</w:t>
         </w:r>
@@ -5059,7 +5051,7 @@
     </w:p>
     <w:p>
       <w:pPr>
-        <w:pStyle w:val="Heading1"/>
+        <w:pStyle w:val="1"/>
         <w:rPr>
           <w:lang w:val="bg-BG"/>
         </w:rPr>
@@ -5079,7 +5071,7 @@
     </w:p>
     <w:p>
       <w:pPr>
-        <w:pStyle w:val="ListParagraph"/>
+        <w:pStyle w:val="a6"/>
         <w:numPr>
           <w:ilvl w:val="0"/>
           <w:numId w:val="3"/>
@@ -5097,7 +5089,7 @@
     </w:p>
     <w:p>
       <w:pPr>
-        <w:pStyle w:val="ListParagraph"/>
+        <w:pStyle w:val="a6"/>
         <w:numPr>
           <w:ilvl w:val="0"/>
           <w:numId w:val="3"/>
@@ -5115,7 +5107,7 @@
     </w:p>
     <w:p>
       <w:pPr>
-        <w:pStyle w:val="ListParagraph"/>
+        <w:pStyle w:val="a6"/>
         <w:numPr>
           <w:ilvl w:val="0"/>
           <w:numId w:val="3"/>
@@ -5133,7 +5125,7 @@
     </w:p>
     <w:p>
       <w:pPr>
-        <w:pStyle w:val="ListParagraph"/>
+        <w:pStyle w:val="a6"/>
         <w:numPr>
           <w:ilvl w:val="0"/>
           <w:numId w:val="3"/>
@@ -5151,7 +5143,7 @@
     </w:p>
     <w:p>
       <w:pPr>
-        <w:pStyle w:val="ListParagraph"/>
+        <w:pStyle w:val="a6"/>
         <w:numPr>
           <w:ilvl w:val="0"/>
           <w:numId w:val="3"/>
@@ -5178,7 +5170,7 @@
     </w:p>
     <w:p>
       <w:pPr>
-        <w:pStyle w:val="ListParagraph"/>
+        <w:pStyle w:val="a6"/>
         <w:numPr>
           <w:ilvl w:val="0"/>
           <w:numId w:val="3"/>
@@ -5196,20 +5188,12 @@
     </w:p>
     <w:p>
       <w:r>
-        <w:t xml:space="preserve">You will need to implement the rest of the </w:t>
-      </w:r>
-      <w:proofErr w:type="gramStart"/>
-      <w:r>
-        <w:t>operations, that</w:t>
-      </w:r>
-      <w:proofErr w:type="gramEnd"/>
-      <w:r>
-        <w:t xml:space="preserve"> are defined below:</w:t>
+        <w:t>You will need to implement the rest of the operations, that are defined below:</w:t>
       </w:r>
     </w:p>
     <w:tbl>
       <w:tblPr>
-        <w:tblStyle w:val="GridTable4-Accent6"/>
+        <w:tblStyle w:val="46"/>
         <w:tblW w:w="10881" w:type="dxa"/>
         <w:tblInd w:w="0" w:type="dxa"/>
         <w:tblLook w:val="04A0" w:firstRow="1" w:lastRow="0" w:firstColumn="1" w:lastColumn="0" w:noHBand="0" w:noVBand="1"/>
@@ -6056,7 +6040,7 @@
     </w:tbl>
     <w:p>
       <w:pPr>
-        <w:pStyle w:val="Heading2"/>
+        <w:pStyle w:val="2"/>
         <w:spacing w:line="276" w:lineRule="auto"/>
         <w:rPr>
           <w:noProof/>
@@ -6217,7 +6201,7 @@
     </w:p>
     <w:p>
       <w:pPr>
-        <w:pStyle w:val="Heading2"/>
+        <w:pStyle w:val="2"/>
         <w:spacing w:line="276" w:lineRule="auto"/>
         <w:rPr>
           <w:noProof/>
@@ -6318,7 +6302,7 @@
     </w:p>
     <w:p>
       <w:pPr>
-        <w:pStyle w:val="Heading3"/>
+        <w:pStyle w:val="3"/>
       </w:pPr>
       <w:r>
         <w:t>Hints</w:t>
@@ -6416,13 +6400,8 @@
         <w:t>Count(Node)</w:t>
       </w:r>
       <w:r>
-        <w:t xml:space="preserve">, which will recursively find the count of </w:t>
-      </w:r>
-      <w:proofErr w:type="gramStart"/>
-      <w:r>
-        <w:t>elements:</w:t>
-      </w:r>
-      <w:proofErr w:type="gramEnd"/>
+        <w:t>, which will recursively find the count of elements:</w:t>
+      </w:r>
     </w:p>
     <w:p>
       <w:pPr>
@@ -6754,7 +6733,7 @@
     </w:p>
     <w:p>
       <w:pPr>
-        <w:pStyle w:val="Heading2"/>
+        <w:pStyle w:val="2"/>
         <w:spacing w:line="276" w:lineRule="auto"/>
         <w:rPr>
           <w:noProof/>
@@ -6895,7 +6874,7 @@
     </w:p>
     <w:p>
       <w:pPr>
-        <w:pStyle w:val="Heading3"/>
+        <w:pStyle w:val="3"/>
       </w:pPr>
       <w:r>
         <w:lastRenderedPageBreak/>
@@ -7006,15 +6985,7 @@
         <w:t>go to the left</w:t>
       </w:r>
       <w:r>
-        <w:t xml:space="preserve">. If </w:t>
-      </w:r>
-      <w:proofErr w:type="gramStart"/>
-      <w:r>
-        <w:t>its</w:t>
-      </w:r>
-      <w:proofErr w:type="gramEnd"/>
-      <w:r>
-        <w:t xml:space="preserve"> </w:t>
+        <w:t xml:space="preserve">. If its </w:t>
       </w:r>
       <w:r>
         <w:rPr>
@@ -7139,7 +7110,7 @@
     </w:p>
     <w:p>
       <w:pPr>
-        <w:pStyle w:val="Heading2"/>
+        <w:pStyle w:val="2"/>
         <w:spacing w:line="276" w:lineRule="auto"/>
         <w:rPr>
           <w:noProof/>
@@ -7307,15 +7278,19 @@
     </w:p>
     <w:p>
       <w:pPr>
-        <w:pStyle w:val="Heading2"/>
+        <w:pStyle w:val="2"/>
         <w:spacing w:line="276" w:lineRule="auto"/>
         <w:rPr>
           <w:noProof/>
-        </w:rPr>
-      </w:pPr>
+          <w:color w:val="FF0000"/>
+        </w:rPr>
+      </w:pPr>
+      <w:bookmarkStart w:id="1" w:name="_GoBack"/>
+      <w:bookmarkEnd w:id="1"/>
       <w:r>
         <w:rPr>
           <w:noProof/>
+          <w:color w:val="FF0000"/>
         </w:rPr>
         <w:t>Floor</w:t>
       </w:r>
@@ -7442,7 +7417,7 @@
     </w:p>
     <w:p>
       <w:pPr>
-        <w:pStyle w:val="Heading2"/>
+        <w:pStyle w:val="2"/>
         <w:spacing w:line="276" w:lineRule="auto"/>
         <w:rPr>
           <w:noProof/>
@@ -7586,7 +7561,7 @@
     </w:p>
     <w:p>
       <w:pPr>
-        <w:pStyle w:val="Heading2"/>
+        <w:pStyle w:val="2"/>
         <w:spacing w:line="276" w:lineRule="auto"/>
         <w:rPr>
           <w:noProof/>
@@ -7759,7 +7734,7 @@
 </file>
 
 <file path=word/numbering.xml><?xml version="1.0" encoding="utf-8"?>
-<w:numbering xmlns:wpc="http://schemas.microsoft.com/office/word/2010/wordprocessingCanvas" xmlns:cx="http://schemas.microsoft.com/office/drawing/2014/chartex" xmlns:cx1="http://schemas.microsoft.com/office/drawing/2015/9/8/chartex" xmlns:mc="http://schemas.openxmlformats.org/markup-compatibility/2006" xmlns:o="urn:schemas-microsoft-com:office:office" xmlns:r="http://schemas.openxmlformats.org/officeDocument/2006/relationships" xmlns:m="http://schemas.openxmlformats.org/officeDocument/2006/math" xmlns:v="urn:schemas-microsoft-com:vml" xmlns:wp14="http://schemas.microsoft.com/office/word/2010/wordprocessingDrawing" xmlns:wp="http://schemas.openxmlformats.org/drawingml/2006/wordprocessingDrawing" xmlns:w10="urn:schemas-microsoft-com:office:word" xmlns:w="http://schemas.openxmlformats.org/wordprocessingml/2006/main" xmlns:w14="http://schemas.microsoft.com/office/word/2010/wordml" xmlns:w15="http://schemas.microsoft.com/office/word/2012/wordml" xmlns:w16se="http://schemas.microsoft.com/office/word/2015/wordml/symex" xmlns:wpg="http://schemas.microsoft.com/office/word/2010/wordprocessingGroup" xmlns:wpi="http://schemas.microsoft.com/office/word/2010/wordprocessingInk" xmlns:wne="http://schemas.microsoft.com/office/word/2006/wordml" xmlns:wps="http://schemas.microsoft.com/office/word/2010/wordprocessingShape" mc:Ignorable="w14 w15 w16se wp14">
+<w:numbering xmlns:wpc="http://schemas.microsoft.com/office/word/2010/wordprocessingCanvas" xmlns:cx="http://schemas.microsoft.com/office/drawing/2014/chartex" xmlns:mc="http://schemas.openxmlformats.org/markup-compatibility/2006" xmlns:o="urn:schemas-microsoft-com:office:office" xmlns:r="http://schemas.openxmlformats.org/officeDocument/2006/relationships" xmlns:m="http://schemas.openxmlformats.org/officeDocument/2006/math" xmlns:v="urn:schemas-microsoft-com:vml" xmlns:wp14="http://schemas.microsoft.com/office/word/2010/wordprocessingDrawing" xmlns:wp="http://schemas.openxmlformats.org/drawingml/2006/wordprocessingDrawing" xmlns:w10="urn:schemas-microsoft-com:office:word" xmlns:w="http://schemas.openxmlformats.org/wordprocessingml/2006/main" xmlns:w14="http://schemas.microsoft.com/office/word/2010/wordml" xmlns:w15="http://schemas.microsoft.com/office/word/2012/wordml" xmlns:w16se="http://schemas.microsoft.com/office/word/2015/wordml/symex" xmlns:wpg="http://schemas.microsoft.com/office/word/2010/wordprocessingGroup" xmlns:wpi="http://schemas.microsoft.com/office/word/2010/wordprocessingInk" xmlns:wne="http://schemas.microsoft.com/office/word/2006/wordml" xmlns:wps="http://schemas.microsoft.com/office/word/2010/wordprocessingShape" mc:Ignorable="w14 w15 w16se wp14">
   <w:abstractNum w:abstractNumId="0" w15:restartNumberingAfterBreak="0">
     <w:nsid w:val="164E65D2"/>
     <w:multiLevelType w:val="hybridMultilevel"/>
@@ -7965,7 +7940,7 @@
     <w:lvl w:ilvl="0" w:tplc="5E3EEB5E">
       <w:start w:val="1"/>
       <w:numFmt w:val="decimal"/>
-      <w:pStyle w:val="Heading2"/>
+      <w:pStyle w:val="2"/>
       <w:lvlText w:val="Problem %1."/>
       <w:lvlJc w:val="left"/>
       <w:pPr>
@@ -8105,15 +8080,6 @@
   </w:num>
   <w:num w:numId="3">
     <w:abstractNumId w:val="1"/>
-    <w:lvlOverride w:ilvl="0"/>
-    <w:lvlOverride w:ilvl="1"/>
-    <w:lvlOverride w:ilvl="2"/>
-    <w:lvlOverride w:ilvl="3"/>
-    <w:lvlOverride w:ilvl="4"/>
-    <w:lvlOverride w:ilvl="5"/>
-    <w:lvlOverride w:ilvl="6"/>
-    <w:lvlOverride w:ilvl="7"/>
-    <w:lvlOverride w:ilvl="8"/>
   </w:num>
 </w:numbering>
 </file>
@@ -8508,7 +8474,7 @@
     <w:lsdException w:name="List Table 6 Colorful Accent 6" w:uiPriority="51"/>
     <w:lsdException w:name="List Table 7 Colorful Accent 6" w:uiPriority="52"/>
   </w:latentStyles>
-  <w:style w:type="paragraph" w:default="1" w:styleId="Normal">
+  <w:style w:type="paragraph" w:default="1" w:styleId="a">
     <w:name w:val="Normal"/>
     <w:qFormat/>
     <w:rsid w:val="006A4502"/>
@@ -8516,11 +8482,11 @@
       <w:spacing w:after="200" w:line="240" w:lineRule="auto"/>
     </w:pPr>
   </w:style>
-  <w:style w:type="paragraph" w:styleId="Heading1">
+  <w:style w:type="paragraph" w:styleId="1">
     <w:name w:val="heading 1"/>
-    <w:basedOn w:val="Normal"/>
-    <w:next w:val="Normal"/>
-    <w:link w:val="Heading1Char"/>
+    <w:basedOn w:val="a"/>
+    <w:next w:val="a"/>
+    <w:link w:val="10"/>
     <w:uiPriority w:val="9"/>
     <w:qFormat/>
     <w:rsid w:val="006A4502"/>
@@ -8538,11 +8504,11 @@
       <w:szCs w:val="32"/>
     </w:rPr>
   </w:style>
-  <w:style w:type="paragraph" w:styleId="Heading2">
+  <w:style w:type="paragraph" w:styleId="2">
     <w:name w:val="heading 2"/>
-    <w:basedOn w:val="Normal"/>
-    <w:next w:val="Normal"/>
-    <w:link w:val="Heading2Char"/>
+    <w:basedOn w:val="a"/>
+    <w:next w:val="a"/>
+    <w:link w:val="20"/>
     <w:uiPriority w:val="9"/>
     <w:semiHidden/>
     <w:unhideWhenUsed/>
@@ -8569,11 +8535,11 @@
       <w:szCs w:val="36"/>
     </w:rPr>
   </w:style>
-  <w:style w:type="paragraph" w:styleId="Heading3">
+  <w:style w:type="paragraph" w:styleId="3">
     <w:name w:val="heading 3"/>
-    <w:basedOn w:val="Normal"/>
-    <w:next w:val="Normal"/>
-    <w:link w:val="Heading3Char"/>
+    <w:basedOn w:val="a"/>
+    <w:next w:val="a"/>
+    <w:link w:val="30"/>
     <w:uiPriority w:val="9"/>
     <w:semiHidden/>
     <w:unhideWhenUsed/>
@@ -8593,13 +8559,13 @@
       <w:szCs w:val="32"/>
     </w:rPr>
   </w:style>
-  <w:style w:type="character" w:default="1" w:styleId="DefaultParagraphFont">
+  <w:style w:type="character" w:default="1" w:styleId="a0">
     <w:name w:val="Default Paragraph Font"/>
     <w:uiPriority w:val="1"/>
     <w:semiHidden/>
     <w:unhideWhenUsed/>
   </w:style>
-  <w:style w:type="table" w:default="1" w:styleId="TableNormal">
+  <w:style w:type="table" w:default="1" w:styleId="a1">
     <w:name w:val="Normal Table"/>
     <w:uiPriority w:val="99"/>
     <w:semiHidden/>
@@ -8614,16 +8580,16 @@
       </w:tblCellMar>
     </w:tblPr>
   </w:style>
-  <w:style w:type="numbering" w:default="1" w:styleId="NoList">
+  <w:style w:type="numbering" w:default="1" w:styleId="a2">
     <w:name w:val="No List"/>
     <w:uiPriority w:val="99"/>
     <w:semiHidden/>
     <w:unhideWhenUsed/>
   </w:style>
-  <w:style w:type="character" w:customStyle="1" w:styleId="Heading1Char">
-    <w:name w:val="Heading 1 Char"/>
-    <w:basedOn w:val="DefaultParagraphFont"/>
-    <w:link w:val="Heading1"/>
+  <w:style w:type="character" w:customStyle="1" w:styleId="10">
+    <w:name w:val="Заглавие 1 Знак"/>
+    <w:basedOn w:val="a0"/>
+    <w:link w:val="1"/>
     <w:uiPriority w:val="9"/>
     <w:rsid w:val="006A4502"/>
     <w:rPr>
@@ -8634,10 +8600,10 @@
       <w:szCs w:val="32"/>
     </w:rPr>
   </w:style>
-  <w:style w:type="character" w:customStyle="1" w:styleId="Heading2Char">
-    <w:name w:val="Heading 2 Char"/>
-    <w:basedOn w:val="DefaultParagraphFont"/>
-    <w:link w:val="Heading2"/>
+  <w:style w:type="character" w:customStyle="1" w:styleId="20">
+    <w:name w:val="Заглавие 2 Знак"/>
+    <w:basedOn w:val="a0"/>
+    <w:link w:val="2"/>
     <w:uiPriority w:val="9"/>
     <w:semiHidden/>
     <w:rsid w:val="006A4502"/>
@@ -8649,10 +8615,10 @@
       <w:szCs w:val="36"/>
     </w:rPr>
   </w:style>
-  <w:style w:type="character" w:customStyle="1" w:styleId="Heading3Char">
-    <w:name w:val="Heading 3 Char"/>
-    <w:basedOn w:val="DefaultParagraphFont"/>
-    <w:link w:val="Heading3"/>
+  <w:style w:type="character" w:customStyle="1" w:styleId="30">
+    <w:name w:val="Заглавие 3 Знак"/>
+    <w:basedOn w:val="a0"/>
+    <w:link w:val="3"/>
     <w:uiPriority w:val="9"/>
     <w:semiHidden/>
     <w:rsid w:val="006A4502"/>
@@ -8664,9 +8630,9 @@
       <w:szCs w:val="32"/>
     </w:rPr>
   </w:style>
-  <w:style w:type="character" w:styleId="Hyperlink">
+  <w:style w:type="character" w:styleId="a3">
     <w:name w:val="Hyperlink"/>
-    <w:basedOn w:val="DefaultParagraphFont"/>
+    <w:basedOn w:val="a0"/>
     <w:uiPriority w:val="99"/>
     <w:semiHidden/>
     <w:unhideWhenUsed/>
@@ -8678,7 +8644,7 @@
   </w:style>
   <w:style w:type="character" w:customStyle="1" w:styleId="CodeChar">
     <w:name w:val="Code Char"/>
-    <w:basedOn w:val="DefaultParagraphFont"/>
+    <w:basedOn w:val="a0"/>
     <w:link w:val="Code"/>
     <w:locked/>
     <w:rsid w:val="006A4502"/>
@@ -8690,8 +8656,8 @@
   </w:style>
   <w:style w:type="paragraph" w:customStyle="1" w:styleId="Code">
     <w:name w:val="Code"/>
-    <w:basedOn w:val="Normal"/>
-    <w:next w:val="Normal"/>
+    <w:basedOn w:val="a"/>
+    <w:next w:val="a"/>
     <w:link w:val="CodeChar"/>
     <w:qFormat/>
     <w:rsid w:val="006A4502"/>
@@ -8701,9 +8667,9 @@
       <w:noProof/>
     </w:rPr>
   </w:style>
-  <w:style w:type="table" w:styleId="TableGrid">
+  <w:style w:type="table" w:styleId="a4">
     <w:name w:val="Table Grid"/>
-    <w:basedOn w:val="TableNormal"/>
+    <w:basedOn w:val="a1"/>
     <w:uiPriority w:val="59"/>
     <w:rsid w:val="006A4502"/>
     <w:pPr>
@@ -8721,18 +8687,18 @@
       </w:tblBorders>
     </w:tblPr>
   </w:style>
-  <w:style w:type="character" w:customStyle="1" w:styleId="ListParagraphChar">
-    <w:name w:val="List Paragraph Char"/>
-    <w:basedOn w:val="DefaultParagraphFont"/>
-    <w:link w:val="ListParagraph"/>
+  <w:style w:type="character" w:customStyle="1" w:styleId="a5">
+    <w:name w:val="Списък на абзаци Знак"/>
+    <w:basedOn w:val="a0"/>
+    <w:link w:val="a6"/>
     <w:uiPriority w:val="34"/>
     <w:locked/>
     <w:rsid w:val="006A4502"/>
   </w:style>
-  <w:style w:type="paragraph" w:styleId="ListParagraph">
+  <w:style w:type="paragraph" w:styleId="a6">
     <w:name w:val="List Paragraph"/>
-    <w:basedOn w:val="Normal"/>
-    <w:link w:val="ListParagraphChar"/>
+    <w:basedOn w:val="a"/>
+    <w:link w:val="a5"/>
     <w:uiPriority w:val="34"/>
     <w:qFormat/>
     <w:rsid w:val="006A4502"/>
@@ -8742,9 +8708,9 @@
       <w:contextualSpacing/>
     </w:pPr>
   </w:style>
-  <w:style w:type="table" w:styleId="GridTable4-Accent6">
+  <w:style w:type="table" w:styleId="46">
     <w:name w:val="Grid Table 4 Accent 6"/>
-    <w:basedOn w:val="TableNormal"/>
+    <w:basedOn w:val="a1"/>
     <w:uiPriority w:val="49"/>
     <w:rsid w:val="006A4502"/>
     <w:pPr>

</xml_diff>